<commit_message>
analisis y declaracion de variables
se realiza el analisis en el respaldo papel y se codifica las variables a utilizar
</commit_message>
<xml_diff>
--- a/Analisis y diseño.docx
+++ b/Analisis y diseño.docx
@@ -206,7 +206,7 @@
                 <v:shape id="_x0000_i1025" type="#_x0000_t75" style="width:78.15pt;height:44.85pt" o:ole="">
                   <v:imagedata r:id="rId7" o:title=""/>
                 </v:shape>
-                <o:OLEObject Type="Embed" ProgID="PBrush" ShapeID="_x0000_i1025" DrawAspect="Content" ObjectID="_1774278422" r:id="rId8"/>
+                <o:OLEObject Type="Embed" ProgID="PBrush" ShapeID="_x0000_i1025" DrawAspect="Content" ObjectID="_1774278873" r:id="rId8"/>
               </w:object>
             </w:r>
           </w:p>
@@ -2260,8 +2260,214 @@
                 <w:lang w:val="es-ES"/>
               </w:rPr>
             </w:pPr>
+            <w:r>
+              <w:rPr>
+                <w:lang w:val="es-ES"/>
+              </w:rPr>
+              <w:t>Algoritmo</w:t>
+            </w:r>
+          </w:p>
+          <w:p>
+            <w:pPr>
+              <w:pStyle w:val="Sinespaciado"/>
+              <w:rPr>
+                <w:lang w:val="es-ES"/>
+              </w:rPr>
+            </w:pPr>
+            <w:r>
+              <w:rPr>
+                <w:lang w:val="es-ES"/>
+              </w:rPr>
+              <w:t>Inicio</w:t>
+            </w:r>
+          </w:p>
+          <w:p>
+            <w:pPr>
+              <w:pStyle w:val="Sinespaciado"/>
+              <w:rPr>
+                <w:lang w:val="es-ES"/>
+              </w:rPr>
+            </w:pPr>
+            <w:proofErr w:type="spellStart"/>
+            <w:r>
+              <w:rPr>
+                <w:lang w:val="es-ES"/>
+              </w:rPr>
+              <w:t>AltLienzo</w:t>
+            </w:r>
+            <w:proofErr w:type="spellEnd"/>
+            <w:r>
+              <w:rPr>
+                <w:lang w:val="es-ES"/>
+              </w:rPr>
+              <w:t xml:space="preserve"> </w:t>
+            </w:r>
+            <w:r>
+              <w:rPr>
+                <w:lang w:val="es-ES"/>
+              </w:rPr>
+              <w:sym w:font="Wingdings" w:char="F0DF"/>
+            </w:r>
+            <w:r>
+              <w:rPr>
+                <w:lang w:val="es-ES"/>
+              </w:rPr>
+              <w:t xml:space="preserve"> 420</w:t>
+            </w:r>
+          </w:p>
+          <w:p>
+            <w:pPr>
+              <w:pStyle w:val="Sinespaciado"/>
+              <w:rPr>
+                <w:lang w:val="es-ES"/>
+              </w:rPr>
+            </w:pPr>
+            <w:proofErr w:type="spellStart"/>
+            <w:r>
+              <w:rPr>
+                <w:lang w:val="es-ES"/>
+              </w:rPr>
+              <w:t>AncLienzo</w:t>
+            </w:r>
+            <w:proofErr w:type="spellEnd"/>
+            <w:r>
+              <w:rPr>
+                <w:lang w:val="es-ES"/>
+              </w:rPr>
+              <w:t xml:space="preserve"> </w:t>
+            </w:r>
+            <w:r>
+              <w:rPr>
+                <w:lang w:val="es-ES"/>
+              </w:rPr>
+              <w:sym w:font="Wingdings" w:char="F0DF"/>
+            </w:r>
+            <w:r>
+              <w:rPr>
+                <w:lang w:val="es-ES"/>
+              </w:rPr>
+              <w:t>440</w:t>
+            </w:r>
+          </w:p>
+          <w:p>
+            <w:pPr>
+              <w:pStyle w:val="Sinespaciado"/>
+              <w:rPr>
+                <w:lang w:val="es-ES"/>
+              </w:rPr>
+            </w:pPr>
+            <w:proofErr w:type="spellStart"/>
+            <w:r>
+              <w:rPr>
+                <w:lang w:val="es-ES"/>
+              </w:rPr>
+              <w:t>AltoRec</w:t>
+            </w:r>
+            <w:proofErr w:type="spellEnd"/>
+            <w:r>
+              <w:rPr>
+                <w:lang w:val="es-ES"/>
+              </w:rPr>
+              <w:t xml:space="preserve"> </w:t>
+            </w:r>
+            <w:r>
+              <w:rPr>
+                <w:lang w:val="es-ES"/>
+              </w:rPr>
+              <w:sym w:font="Wingdings" w:char="F0DF"/>
+            </w:r>
+            <w:r>
+              <w:rPr>
+                <w:lang w:val="es-ES"/>
+              </w:rPr>
+              <w:t xml:space="preserve"> 20</w:t>
+            </w:r>
+          </w:p>
+          <w:p>
+            <w:pPr>
+              <w:pStyle w:val="Sinespaciado"/>
+              <w:rPr>
+                <w:lang w:val="es-ES"/>
+              </w:rPr>
+            </w:pPr>
+            <w:proofErr w:type="spellStart"/>
+            <w:r>
+              <w:rPr>
+                <w:lang w:val="es-ES"/>
+              </w:rPr>
+              <w:t>AnchoRec</w:t>
+            </w:r>
+            <w:proofErr w:type="spellEnd"/>
+            <w:r>
+              <w:rPr>
+                <w:lang w:val="es-ES"/>
+              </w:rPr>
+              <w:t xml:space="preserve"> </w:t>
+            </w:r>
+            <w:r>
+              <w:rPr>
+                <w:lang w:val="es-ES"/>
+              </w:rPr>
+              <w:sym w:font="Wingdings" w:char="F0DF"/>
+            </w:r>
+            <w:r>
+              <w:rPr>
+                <w:lang w:val="es-ES"/>
+              </w:rPr>
+              <w:t xml:space="preserve"> 40</w:t>
+            </w:r>
+          </w:p>
+          <w:p>
+            <w:pPr>
+              <w:pStyle w:val="Sinespaciado"/>
+              <w:rPr>
+                <w:lang w:val="es-ES"/>
+              </w:rPr>
+            </w:pPr>
+            <w:proofErr w:type="spellStart"/>
+            <w:r>
+              <w:rPr>
+                <w:lang w:val="es-ES"/>
+              </w:rPr>
+              <w:t>DistanciaR</w:t>
+            </w:r>
+            <w:proofErr w:type="spellEnd"/>
+            <w:r>
+              <w:rPr>
+                <w:lang w:val="es-ES"/>
+              </w:rPr>
+              <w:t xml:space="preserve"> </w:t>
+            </w:r>
+            <w:r>
+              <w:rPr>
+                <w:lang w:val="es-ES"/>
+              </w:rPr>
+              <w:sym w:font="Wingdings" w:char="F0DF"/>
+            </w:r>
+            <w:r>
+              <w:rPr>
+                <w:lang w:val="es-ES"/>
+              </w:rPr>
+              <w:t xml:space="preserve"> 20</w:t>
+            </w:r>
             <w:bookmarkStart w:id="0" w:name="_GoBack"/>
             <w:bookmarkEnd w:id="0"/>
+          </w:p>
+          <w:p>
+            <w:pPr>
+              <w:pStyle w:val="Sinespaciado"/>
+              <w:rPr>
+                <w:lang w:val="es-ES"/>
+              </w:rPr>
+            </w:pPr>
+          </w:p>
+          <w:p>
+            <w:pPr>
+              <w:pStyle w:val="Sinespaciado"/>
+              <w:rPr>
+                <w:lang w:val="es-ES"/>
+              </w:rPr>
+            </w:pPr>
           </w:p>
         </w:tc>
       </w:tr>
@@ -2658,7 +2864,7 @@
               <v:shape id="_x0000_i1026" type="#_x0000_t75" style="width:78.15pt;height:44.85pt" o:ole="">
                 <v:imagedata r:id="rId2" o:title=""/>
               </v:shape>
-              <o:OLEObject Type="Embed" ProgID="PBrush" ShapeID="_x0000_i1026" DrawAspect="Content" ObjectID="_1774278423" r:id="rId3"/>
+              <o:OLEObject Type="Embed" ProgID="PBrush" ShapeID="_x0000_i1026" DrawAspect="Content" ObjectID="_1774278874" r:id="rId3"/>
             </w:object>
           </w:r>
         </w:p>
@@ -2876,7 +3082,7 @@
               <v:shape id="_x0000_i1027" type="#_x0000_t75" style="width:78.15pt;height:44.85pt">
                 <v:imagedata r:id="rId2" o:title=""/>
               </v:shape>
-              <o:OLEObject Type="Embed" ProgID="PBrush" ShapeID="_x0000_i1027" DrawAspect="Content" ObjectID="_1774278424" r:id="rId3"/>
+              <o:OLEObject Type="Embed" ProgID="PBrush" ShapeID="_x0000_i1027" DrawAspect="Content" ObjectID="_1774278875" r:id="rId3"/>
             </w:object>
           </w:r>
         </w:p>

</xml_diff>

<commit_message>
completar la fase diseño
pasar el código al cuadro de diseño
</commit_message>
<xml_diff>
--- a/Analisis y diseño.docx
+++ b/Analisis y diseño.docx
@@ -206,7 +206,7 @@
                 <v:shape id="_x0000_i1025" type="#_x0000_t75" style="width:78.15pt;height:44.85pt" o:ole="">
                   <v:imagedata r:id="rId7" o:title=""/>
                 </v:shape>
-                <o:OLEObject Type="Embed" ProgID="PBrush" ShapeID="_x0000_i1025" DrawAspect="Content" ObjectID="_1774278873" r:id="rId8"/>
+                <o:OLEObject Type="Embed" ProgID="PBrush" ShapeID="_x0000_i1025" DrawAspect="Content" ObjectID="_1774281067" r:id="rId8"/>
               </w:object>
             </w:r>
           </w:p>
@@ -2450,8 +2450,6 @@
               </w:rPr>
               <w:t xml:space="preserve"> 20</w:t>
             </w:r>
-            <w:bookmarkStart w:id="0" w:name="_GoBack"/>
-            <w:bookmarkEnd w:id="0"/>
           </w:p>
           <w:p>
             <w:pPr>
@@ -2460,6 +2458,283 @@
                 <w:lang w:val="es-ES"/>
               </w:rPr>
             </w:pPr>
+            <w:r>
+              <w:rPr>
+                <w:lang w:val="es-ES"/>
+              </w:rPr>
+              <w:t>Para x</w:t>
+            </w:r>
+            <w:r>
+              <w:rPr>
+                <w:lang w:val="en-US"/>
+              </w:rPr>
+              <w:sym w:font="Wingdings" w:char="F0DF"/>
+            </w:r>
+            <w:proofErr w:type="spellStart"/>
+            <w:r>
+              <w:rPr>
+                <w:lang w:val="es-ES"/>
+              </w:rPr>
+              <w:t>CoorRect.x</w:t>
+            </w:r>
+            <w:proofErr w:type="spellEnd"/>
+            <w:r>
+              <w:rPr>
+                <w:lang w:val="es-ES"/>
+              </w:rPr>
+              <w:t xml:space="preserve"> hasta </w:t>
+            </w:r>
+            <w:r>
+              <w:rPr>
+                <w:lang w:val="es-ES"/>
+              </w:rPr>
+              <w:t>x</w:t>
+            </w:r>
+            <w:r>
+              <w:rPr>
+                <w:lang w:val="es-ES"/>
+              </w:rPr>
+              <w:t>&lt;</w:t>
+            </w:r>
+            <w:proofErr w:type="spellStart"/>
+            <w:proofErr w:type="gramStart"/>
+            <w:r>
+              <w:rPr>
+                <w:lang w:val="es-ES"/>
+              </w:rPr>
+              <w:t>AncLienzo</w:t>
+            </w:r>
+            <w:proofErr w:type="spellEnd"/>
+            <w:r>
+              <w:rPr>
+                <w:lang w:val="es-ES"/>
+              </w:rPr>
+              <w:t xml:space="preserve"> </w:t>
+            </w:r>
+            <w:r>
+              <w:rPr>
+                <w:lang w:val="es-ES"/>
+              </w:rPr>
+              <w:t>;</w:t>
+            </w:r>
+            <w:proofErr w:type="gramEnd"/>
+            <w:r>
+              <w:rPr>
+                <w:lang w:val="es-ES"/>
+              </w:rPr>
+              <w:t xml:space="preserve"> </w:t>
+            </w:r>
+            <w:r>
+              <w:rPr>
+                <w:lang w:val="es-ES"/>
+              </w:rPr>
+              <w:t>x+=(</w:t>
+            </w:r>
+            <w:proofErr w:type="spellStart"/>
+            <w:r>
+              <w:rPr>
+                <w:lang w:val="es-ES"/>
+              </w:rPr>
+              <w:t>AnchoRec+Distancia</w:t>
+            </w:r>
+            <w:proofErr w:type="spellEnd"/>
+            <w:r>
+              <w:rPr>
+                <w:lang w:val="es-ES"/>
+              </w:rPr>
+              <w:t>)){</w:t>
+            </w:r>
+          </w:p>
+          <w:p>
+            <w:pPr>
+              <w:pStyle w:val="Sinespaciado"/>
+              <w:rPr>
+                <w:lang w:val="es-ES"/>
+              </w:rPr>
+            </w:pPr>
+            <w:r>
+              <w:rPr>
+                <w:lang w:val="es-ES"/>
+              </w:rPr>
+              <w:lastRenderedPageBreak/>
+              <w:t xml:space="preserve">Para </w:t>
+            </w:r>
+            <w:r>
+              <w:rPr>
+                <w:lang w:val="es-ES"/>
+              </w:rPr>
+              <w:t>y</w:t>
+            </w:r>
+            <w:r>
+              <w:rPr>
+                <w:lang w:val="es-ES"/>
+              </w:rPr>
+              <w:sym w:font="Wingdings" w:char="F0DF"/>
+            </w:r>
+            <w:proofErr w:type="spellStart"/>
+            <w:r>
+              <w:rPr>
+                <w:lang w:val="es-ES"/>
+              </w:rPr>
+              <w:t>CoorRect.y</w:t>
+            </w:r>
+            <w:proofErr w:type="spellEnd"/>
+            <w:r>
+              <w:rPr>
+                <w:lang w:val="es-ES"/>
+              </w:rPr>
+              <w:t xml:space="preserve"> hasta </w:t>
+            </w:r>
+            <w:r>
+              <w:rPr>
+                <w:lang w:val="es-ES"/>
+              </w:rPr>
+              <w:t>y&lt;</w:t>
+            </w:r>
+            <w:proofErr w:type="spellStart"/>
+            <w:proofErr w:type="gramStart"/>
+            <w:r>
+              <w:rPr>
+                <w:lang w:val="es-ES"/>
+              </w:rPr>
+              <w:t>AltLienzo</w:t>
+            </w:r>
+            <w:proofErr w:type="spellEnd"/>
+            <w:r>
+              <w:rPr>
+                <w:lang w:val="es-ES"/>
+              </w:rPr>
+              <w:t xml:space="preserve"> </w:t>
+            </w:r>
+            <w:r>
+              <w:rPr>
+                <w:lang w:val="es-ES"/>
+              </w:rPr>
+              <w:t>;</w:t>
+            </w:r>
+            <w:proofErr w:type="gramEnd"/>
+            <w:r>
+              <w:rPr>
+                <w:lang w:val="es-ES"/>
+              </w:rPr>
+              <w:t xml:space="preserve"> </w:t>
+            </w:r>
+            <w:r>
+              <w:rPr>
+                <w:lang w:val="es-ES"/>
+              </w:rPr>
+              <w:t>y+=(</w:t>
+            </w:r>
+            <w:proofErr w:type="spellStart"/>
+            <w:r>
+              <w:rPr>
+                <w:lang w:val="es-ES"/>
+              </w:rPr>
+              <w:t>AltoRec+Distancia</w:t>
+            </w:r>
+            <w:proofErr w:type="spellEnd"/>
+            <w:r>
+              <w:rPr>
+                <w:lang w:val="es-ES"/>
+              </w:rPr>
+              <w:t>)</w:t>
+            </w:r>
+          </w:p>
+          <w:p>
+            <w:pPr>
+              <w:pStyle w:val="Sinespaciado"/>
+              <w:rPr>
+                <w:lang w:val="es-ES"/>
+              </w:rPr>
+            </w:pPr>
+            <w:r>
+              <w:rPr>
+                <w:lang w:val="es-ES"/>
+              </w:rPr>
+              <w:t xml:space="preserve">   </w:t>
+            </w:r>
+            <w:r>
+              <w:rPr>
+                <w:lang w:val="es-ES"/>
+              </w:rPr>
+              <w:t xml:space="preserve">Dibujar rectángulo en </w:t>
+            </w:r>
+            <w:r>
+              <w:rPr>
+                <w:lang w:val="es-ES"/>
+              </w:rPr>
+              <w:t>(</w:t>
+            </w:r>
+            <w:proofErr w:type="spellStart"/>
+            <w:proofErr w:type="gramStart"/>
+            <w:r>
+              <w:rPr>
+                <w:lang w:val="es-ES"/>
+              </w:rPr>
+              <w:t>x,y</w:t>
+            </w:r>
+            <w:proofErr w:type="gramEnd"/>
+            <w:r>
+              <w:rPr>
+                <w:lang w:val="es-ES"/>
+              </w:rPr>
+              <w:t>,AnchoRec,AltoRec</w:t>
+            </w:r>
+            <w:proofErr w:type="spellEnd"/>
+            <w:r>
+              <w:rPr>
+                <w:lang w:val="es-ES"/>
+              </w:rPr>
+              <w:t>);</w:t>
+            </w:r>
+          </w:p>
+          <w:p>
+            <w:pPr>
+              <w:pStyle w:val="Sinespaciado"/>
+              <w:rPr>
+                <w:lang w:val="es-ES"/>
+              </w:rPr>
+            </w:pPr>
+            <w:proofErr w:type="spellStart"/>
+            <w:r>
+              <w:rPr>
+                <w:lang w:val="es-ES"/>
+              </w:rPr>
+              <w:t>finPara</w:t>
+            </w:r>
+            <w:proofErr w:type="spellEnd"/>
+          </w:p>
+          <w:p>
+            <w:pPr>
+              <w:pStyle w:val="Sinespaciado"/>
+              <w:rPr>
+                <w:lang w:val="es-ES"/>
+              </w:rPr>
+            </w:pPr>
+            <w:proofErr w:type="spellStart"/>
+            <w:r>
+              <w:rPr>
+                <w:lang w:val="es-ES"/>
+              </w:rPr>
+              <w:t>finPara</w:t>
+            </w:r>
+            <w:proofErr w:type="spellEnd"/>
+          </w:p>
+          <w:p>
+            <w:pPr>
+              <w:pStyle w:val="Sinespaciado"/>
+              <w:rPr>
+                <w:lang w:val="es-ES"/>
+              </w:rPr>
+            </w:pPr>
+            <w:r>
+              <w:rPr>
+                <w:lang w:val="es-ES"/>
+              </w:rPr>
+              <w:t>Fin</w:t>
+            </w:r>
+            <w:bookmarkStart w:id="0" w:name="_GoBack"/>
+            <w:bookmarkEnd w:id="0"/>
           </w:p>
           <w:p>
             <w:pPr>
@@ -2864,7 +3139,7 @@
               <v:shape id="_x0000_i1026" type="#_x0000_t75" style="width:78.15pt;height:44.85pt" o:ole="">
                 <v:imagedata r:id="rId2" o:title=""/>
               </v:shape>
-              <o:OLEObject Type="Embed" ProgID="PBrush" ShapeID="_x0000_i1026" DrawAspect="Content" ObjectID="_1774278874" r:id="rId3"/>
+              <o:OLEObject Type="Embed" ProgID="PBrush" ShapeID="_x0000_i1026" DrawAspect="Content" ObjectID="_1774281068" r:id="rId3"/>
             </w:object>
           </w:r>
         </w:p>
@@ -3082,7 +3357,7 @@
               <v:shape id="_x0000_i1027" type="#_x0000_t75" style="width:78.15pt;height:44.85pt">
                 <v:imagedata r:id="rId2" o:title=""/>
               </v:shape>
-              <o:OLEObject Type="Embed" ProgID="PBrush" ShapeID="_x0000_i1027" DrawAspect="Content" ObjectID="_1774278875" r:id="rId3"/>
+              <o:OLEObject Type="Embed" ProgID="PBrush" ShapeID="_x0000_i1027" DrawAspect="Content" ObjectID="_1774281069" r:id="rId3"/>
             </w:object>
           </w:r>
         </w:p>

</xml_diff>